<commit_message>
added Subject6.docx, updated Subject5.docx
</commit_message>
<xml_diff>
--- a/design-docs/Subject5.docx
+++ b/design-docs/Subject5.docx
@@ -25,7 +25,6 @@
             <w:tcW w:w="1345" w:type="dxa"/>
           </w:tcPr>
           <w:p>
-            <w:bookmarkStart w:id="0" w:name="_GoBack" w:colFirst="0" w:colLast="0"/>
             <w:r>
               <w:rPr>
                 <w:b/>
@@ -382,14 +381,7 @@
                 <w:b/>
                 <w:i/>
               </w:rPr>
-              <w:t>First</w:t>
-            </w:r>
-            <w:r>
-              <w:rPr>
-                <w:b/>
-                <w:i/>
-              </w:rPr>
-              <w:t>,</w:t>
+              <w:t>First,</w:t>
             </w:r>
             <w:r>
               <w:t xml:space="preserve"> before one can compose a PC program to accomplish something, one must comprehend what the program </w:t>
@@ -586,7 +578,37 @@
           <w:tcPr>
             <w:tcW w:w="1111" w:type="dxa"/>
           </w:tcPr>
-          <w:p/>
+          <w:p>
+            <w:r>
+              <w:lastRenderedPageBreak/>
+              <w:t xml:space="preserve">Coding is an utmost important part of our project. Currently, we are done with 70 percent of the required coding part. Hence, at present, there are no deliverables in particular. But, a document containing the entire code, giving a proper description of each and every part, will </w:t>
+            </w:r>
+            <w:r>
+              <w:lastRenderedPageBreak/>
+              <w:t xml:space="preserve">be delivered. </w:t>
+            </w:r>
+          </w:p>
+          <w:p>
+            <w:bookmarkStart w:id="0" w:name="_GoBack"/>
+            <w:bookmarkEnd w:id="0"/>
+            <w:r>
+              <w:rPr>
+                <w:b/>
+                <w:bCs/>
+                <w:highlight w:val="yellow"/>
+                <w:lang w:val="en-IN"/>
+              </w:rPr>
+              <w:t>PISE-PBL Sub-Project 5: SE Sub-Subject 5 from October 3-6, 2015</w:t>
+            </w:r>
+            <w:r>
+              <w:rPr>
+                <w:b/>
+                <w:bCs/>
+                <w:lang w:val="en-IN"/>
+              </w:rPr>
+              <w:t xml:space="preserve">  </w:t>
+            </w:r>
+          </w:p>
         </w:tc>
         <w:tc>
           <w:tcPr>
@@ -606,6 +628,7 @@
                 <w:sz w:val="20"/>
                 <w:szCs w:val="20"/>
               </w:rPr>
+              <w:lastRenderedPageBreak/>
               <w:t>As mentioned above.</w:t>
             </w:r>
           </w:p>
@@ -621,7 +644,6 @@
           </w:p>
         </w:tc>
       </w:tr>
-      <w:bookmarkEnd w:id="0"/>
     </w:tbl>
     <w:p/>
     <w:sectPr>
@@ -1611,7 +1633,6 @@
   <w:style w:type="character" w:default="1" w:styleId="DefaultParagraphFont">
     <w:name w:val="Default Paragraph Font"/>
     <w:uiPriority w:val="1"/>
-    <w:semiHidden/>
     <w:unhideWhenUsed/>
   </w:style>
   <w:style w:type="table" w:default="1" w:styleId="TableNormal">

</xml_diff>